<commit_message>
Subida última versión actividad 1
</commit_message>
<xml_diff>
--- a/Act1/Act1ComandosPB.docx
+++ b/Act1/Act1ComandosPB.docx
@@ -230,13 +230,6 @@
       <w:pPr>
         <w:rPr>
           <w:rFonts w:asciiTheme="minorHAnsi" w:hAnsiTheme="minorHAnsi"/>
-        </w:rPr>
-      </w:pPr>
-    </w:p>
-    <w:p>
-      <w:pPr>
-        <w:rPr>
-          <w:rFonts w:asciiTheme="minorHAnsi" w:hAnsiTheme="minorHAnsi"/>
           <w:b/>
           <w:bCs/>
           <w:sz w:val="20"/>
@@ -299,25 +292,7 @@
           <w:sz w:val="20"/>
           <w:szCs w:val="20"/>
         </w:rPr>
-        <w:t xml:space="preserve">¿Cómo sabemos si tenemos conexión a internet? Pista: </w:t>
-      </w:r>
-      <w:proofErr w:type="spellStart"/>
-      <w:r>
-        <w:rPr>
-          <w:rFonts w:asciiTheme="minorHAnsi" w:hAnsiTheme="minorHAnsi"/>
-          <w:sz w:val="20"/>
-          <w:szCs w:val="20"/>
-        </w:rPr>
-        <w:t>ifconfig</w:t>
-      </w:r>
-      <w:proofErr w:type="spellEnd"/>
-      <w:r>
-        <w:rPr>
-          <w:rFonts w:asciiTheme="minorHAnsi" w:hAnsiTheme="minorHAnsi"/>
-          <w:sz w:val="20"/>
-          <w:szCs w:val="20"/>
-        </w:rPr>
-        <w:t>, ping</w:t>
+        <w:t>¿Cómo sabemos si tenemos conexión a internet? Pista: ifconfig, ping</w:t>
       </w:r>
     </w:p>
     <w:p>
@@ -338,36 +313,8 @@
           <w:sz w:val="20"/>
           <w:szCs w:val="20"/>
         </w:rPr>
-        <w:t xml:space="preserve">¿Cómo sabemos si nuestro servidor es accesible desde Internet? Pista: </w:t>
-      </w:r>
-      <w:proofErr w:type="spellStart"/>
-      <w:r>
-        <w:rPr>
-          <w:rFonts w:asciiTheme="minorHAnsi" w:hAnsiTheme="minorHAnsi"/>
-          <w:sz w:val="20"/>
-          <w:szCs w:val="20"/>
-        </w:rPr>
-        <w:t>ufw</w:t>
-      </w:r>
-      <w:proofErr w:type="spellEnd"/>
-      <w:r>
-        <w:rPr>
-          <w:rFonts w:asciiTheme="minorHAnsi" w:hAnsiTheme="minorHAnsi"/>
-          <w:sz w:val="20"/>
-          <w:szCs w:val="20"/>
-        </w:rPr>
-        <w:t xml:space="preserve">, </w:t>
-      </w:r>
-      <w:proofErr w:type="spellStart"/>
-      <w:r>
-        <w:rPr>
-          <w:rFonts w:asciiTheme="minorHAnsi" w:hAnsiTheme="minorHAnsi"/>
-          <w:sz w:val="20"/>
-          <w:szCs w:val="20"/>
-        </w:rPr>
-        <w:t>netstat</w:t>
-      </w:r>
-      <w:proofErr w:type="spellEnd"/>
+        <w:t>¿Cómo sabemos si nuestro servidor es accesible desde Internet? Pista: ufw, netstat</w:t>
+      </w:r>
     </w:p>
     <w:p>
       <w:pPr>
@@ -387,36 +334,8 @@
           <w:sz w:val="20"/>
           <w:szCs w:val="20"/>
         </w:rPr>
-        <w:t xml:space="preserve">¿Cómo sabemos a quién pertenece una dirección web (URL)? Pista: </w:t>
-      </w:r>
-      <w:proofErr w:type="spellStart"/>
-      <w:r>
-        <w:rPr>
-          <w:rFonts w:asciiTheme="minorHAnsi" w:hAnsiTheme="minorHAnsi"/>
-          <w:sz w:val="20"/>
-          <w:szCs w:val="20"/>
-        </w:rPr>
-        <w:t>dig</w:t>
-      </w:r>
-      <w:proofErr w:type="spellEnd"/>
-      <w:r>
-        <w:rPr>
-          <w:rFonts w:asciiTheme="minorHAnsi" w:hAnsiTheme="minorHAnsi"/>
-          <w:sz w:val="20"/>
-          <w:szCs w:val="20"/>
-        </w:rPr>
-        <w:t xml:space="preserve">, </w:t>
-      </w:r>
-      <w:proofErr w:type="spellStart"/>
-      <w:r>
-        <w:rPr>
-          <w:rFonts w:asciiTheme="minorHAnsi" w:hAnsiTheme="minorHAnsi"/>
-          <w:sz w:val="20"/>
-          <w:szCs w:val="20"/>
-        </w:rPr>
-        <w:t>nslookup</w:t>
-      </w:r>
-      <w:proofErr w:type="spellEnd"/>
+        <w:t>¿Cómo sabemos a quién pertenece una dirección web (URL)? Pista: dig, nslookup</w:t>
+      </w:r>
     </w:p>
     <w:p>
       <w:pPr>
@@ -436,36 +355,8 @@
           <w:sz w:val="20"/>
           <w:szCs w:val="20"/>
         </w:rPr>
-        <w:t xml:space="preserve">¿Cómo probamos que podemos acceder a un servidor? Pista: </w:t>
-      </w:r>
-      <w:proofErr w:type="spellStart"/>
-      <w:r>
-        <w:rPr>
-          <w:rFonts w:asciiTheme="minorHAnsi" w:hAnsiTheme="minorHAnsi"/>
-          <w:sz w:val="20"/>
-          <w:szCs w:val="20"/>
-        </w:rPr>
-        <w:t>curl</w:t>
-      </w:r>
-      <w:proofErr w:type="spellEnd"/>
-      <w:r>
-        <w:rPr>
-          <w:rFonts w:asciiTheme="minorHAnsi" w:hAnsiTheme="minorHAnsi"/>
-          <w:sz w:val="20"/>
-          <w:szCs w:val="20"/>
-        </w:rPr>
-        <w:t xml:space="preserve">, </w:t>
-      </w:r>
-      <w:proofErr w:type="spellStart"/>
-      <w:r>
-        <w:rPr>
-          <w:rFonts w:asciiTheme="minorHAnsi" w:hAnsiTheme="minorHAnsi"/>
-          <w:sz w:val="20"/>
-          <w:szCs w:val="20"/>
-        </w:rPr>
-        <w:t>wget</w:t>
-      </w:r>
-      <w:proofErr w:type="spellEnd"/>
+        <w:t>¿Cómo probamos que podemos acceder a un servidor? Pista: curl, wget</w:t>
+      </w:r>
     </w:p>
     <w:p>
       <w:pPr>
@@ -566,27 +457,7 @@
           <w:szCs w:val="20"/>
           <w:u w:val="single"/>
         </w:rPr>
-        <w:t>y una guía “</w:t>
-      </w:r>
-      <w:proofErr w:type="spellStart"/>
-      <w:r>
-        <w:rPr>
-          <w:rFonts w:asciiTheme="minorHAnsi" w:hAnsiTheme="minorHAnsi"/>
-          <w:sz w:val="20"/>
-          <w:szCs w:val="20"/>
-          <w:u w:val="single"/>
-        </w:rPr>
-        <w:t>how</w:t>
-      </w:r>
-      <w:proofErr w:type="spellEnd"/>
-      <w:r>
-        <w:rPr>
-          <w:rFonts w:asciiTheme="minorHAnsi" w:hAnsiTheme="minorHAnsi"/>
-          <w:sz w:val="20"/>
-          <w:szCs w:val="20"/>
-          <w:u w:val="single"/>
-        </w:rPr>
-        <w:t>-to” que describa y permita resolver las preguntas planteadas en la actividad</w:t>
+        <w:t>y una guía “how-to” que describa y permita resolver las preguntas planteadas en la actividad</w:t>
       </w:r>
       <w:r>
         <w:rPr>
@@ -630,43 +501,7 @@
           <w:sz w:val="20"/>
           <w:szCs w:val="20"/>
         </w:rPr>
-        <w:t>* Se recomienda crear un repositorio GitHub para almacenar la guía "</w:t>
-      </w:r>
-      <w:proofErr w:type="spellStart"/>
-      <w:r>
-        <w:rPr>
-          <w:rFonts w:asciiTheme="minorHAnsi" w:hAnsiTheme="minorHAnsi"/>
-          <w:sz w:val="20"/>
-          <w:szCs w:val="20"/>
-        </w:rPr>
-        <w:t>how</w:t>
-      </w:r>
-      <w:proofErr w:type="spellEnd"/>
-      <w:r>
-        <w:rPr>
-          <w:rFonts w:asciiTheme="minorHAnsi" w:hAnsiTheme="minorHAnsi"/>
-          <w:sz w:val="20"/>
-          <w:szCs w:val="20"/>
-        </w:rPr>
-        <w:t xml:space="preserve">-to" en formato texto y/o </w:t>
-      </w:r>
-      <w:proofErr w:type="spellStart"/>
-      <w:r>
-        <w:rPr>
-          <w:rFonts w:asciiTheme="minorHAnsi" w:hAnsiTheme="minorHAnsi"/>
-          <w:sz w:val="20"/>
-          <w:szCs w:val="20"/>
-        </w:rPr>
-        <w:t>Markdown</w:t>
-      </w:r>
-      <w:proofErr w:type="spellEnd"/>
-      <w:r>
-        <w:rPr>
-          <w:rFonts w:asciiTheme="minorHAnsi" w:hAnsiTheme="minorHAnsi"/>
-          <w:sz w:val="20"/>
-          <w:szCs w:val="20"/>
-        </w:rPr>
-        <w:t>.</w:t>
+        <w:t>* Se recomienda crear un repositorio GitHub para almacenar la guía "how-to" en formato texto y/o Markdown.</w:t>
       </w:r>
     </w:p>
     <w:p>
@@ -793,6 +628,13 @@
         </w:rPr>
         <w:t>_______________________________________________________________________</w:t>
       </w:r>
+    </w:p>
+    <w:p>
+      <w:pPr>
+        <w:rPr>
+          <w:rFonts w:asciiTheme="minorHAnsi" w:hAnsiTheme="minorHAnsi"/>
+        </w:rPr>
+      </w:pPr>
     </w:p>
     <w:p>
       <w:pPr>
@@ -1996,59 +1838,7 @@
           <w:sz w:val="20"/>
           <w:szCs w:val="20"/>
         </w:rPr>
-        <w:t xml:space="preserve">$ </w:t>
-      </w:r>
-      <w:proofErr w:type="spellStart"/>
-      <w:r>
-        <w:rPr>
-          <w:rFonts w:asciiTheme="minorHAnsi" w:hAnsiTheme="minorHAnsi"/>
-          <w:b/>
-          <w:bCs/>
-          <w:i/>
-          <w:iCs/>
-          <w:sz w:val="20"/>
-          <w:szCs w:val="20"/>
-        </w:rPr>
-        <w:t>traceroute</w:t>
-      </w:r>
-      <w:proofErr w:type="spellEnd"/>
-      <w:r>
-        <w:rPr>
-          <w:rFonts w:asciiTheme="minorHAnsi" w:hAnsiTheme="minorHAnsi"/>
-          <w:b/>
-          <w:bCs/>
-          <w:i/>
-          <w:iCs/>
-          <w:sz w:val="20"/>
-          <w:szCs w:val="20"/>
-        </w:rPr>
-        <w:t xml:space="preserve"> dominioejemplo.com </w:t>
-      </w:r>
-      <w:proofErr w:type="gramStart"/>
-      <w:r>
-        <w:rPr>
-          <w:rFonts w:asciiTheme="minorHAnsi" w:hAnsiTheme="minorHAnsi"/>
-          <w:b/>
-          <w:bCs/>
-          <w:i/>
-          <w:iCs/>
-          <w:sz w:val="20"/>
-          <w:szCs w:val="20"/>
-        </w:rPr>
-        <w:t>( o</w:t>
-      </w:r>
-      <w:proofErr w:type="gramEnd"/>
-      <w:r>
-        <w:rPr>
-          <w:rFonts w:asciiTheme="minorHAnsi" w:hAnsiTheme="minorHAnsi"/>
-          <w:b/>
-          <w:bCs/>
-          <w:i/>
-          <w:iCs/>
-          <w:sz w:val="20"/>
-          <w:szCs w:val="20"/>
-        </w:rPr>
-        <w:t xml:space="preserve"> como en el ping, la IP si la conocemos)</w:t>
+        <w:t>$ traceroute dominioejemplo.com ( o como en el ping, la IP si la conocemos)</w:t>
       </w:r>
       <w:r>
         <w:rPr>
@@ -2274,7 +2064,6 @@
           <w:szCs w:val="16"/>
         </w:rPr>
       </w:pPr>
-      <w:proofErr w:type="spellStart"/>
       <w:r>
         <w:rPr>
           <w:rFonts w:asciiTheme="minorHAnsi" w:hAnsiTheme="minorHAnsi"/>
@@ -2283,18 +2072,7 @@
           <w:sz w:val="16"/>
           <w:szCs w:val="16"/>
         </w:rPr>
-        <w:t>Traceroute</w:t>
-      </w:r>
-      <w:proofErr w:type="spellEnd"/>
-      <w:r>
-        <w:rPr>
-          <w:rFonts w:asciiTheme="minorHAnsi" w:hAnsiTheme="minorHAnsi"/>
-          <w:i/>
-          <w:iCs/>
-          <w:sz w:val="16"/>
-          <w:szCs w:val="16"/>
-        </w:rPr>
-        <w:t xml:space="preserve"> google.com</w:t>
+        <w:t>Traceroute google.com</w:t>
       </w:r>
     </w:p>
     <w:p>
@@ -2357,31 +2135,7 @@
           <w:sz w:val="16"/>
           <w:szCs w:val="16"/>
         </w:rPr>
-        <w:t xml:space="preserve"> y </w:t>
-      </w:r>
-      <w:proofErr w:type="spellStart"/>
-      <w:r>
-        <w:rPr>
-          <w:rFonts w:asciiTheme="minorHAnsi" w:hAnsiTheme="minorHAnsi"/>
-          <w:i/>
-          <w:iCs/>
-          <w:color w:val="C00000"/>
-          <w:sz w:val="16"/>
-          <w:szCs w:val="16"/>
-        </w:rPr>
-        <w:t>routers</w:t>
-      </w:r>
-      <w:proofErr w:type="spellEnd"/>
-      <w:r>
-        <w:rPr>
-          <w:rFonts w:asciiTheme="minorHAnsi" w:hAnsiTheme="minorHAnsi"/>
-          <w:i/>
-          <w:iCs/>
-          <w:color w:val="C00000"/>
-          <w:sz w:val="16"/>
-          <w:szCs w:val="16"/>
-        </w:rPr>
-        <w:t xml:space="preserve"> por los que pasa el mensaje de prueba que hemos enviado, sus direcciones IP y la latencia de cada uno de ellos hasta llegar a su destino.</w:t>
+        <w:t> y routers por los que pasa el mensaje de prueba que hemos enviado, sus direcciones IP y la latencia de cada uno de ellos hasta llegar a su destino.</w:t>
       </w:r>
     </w:p>
     <w:p>
@@ -2605,25 +2359,7 @@
           <w:sz w:val="20"/>
           <w:szCs w:val="20"/>
         </w:rPr>
-        <w:t xml:space="preserve">el comando </w:t>
-      </w:r>
-      <w:proofErr w:type="spellStart"/>
-      <w:r>
-        <w:rPr>
-          <w:rFonts w:asciiTheme="minorHAnsi" w:hAnsiTheme="minorHAnsi"/>
-          <w:sz w:val="20"/>
-          <w:szCs w:val="20"/>
-        </w:rPr>
-        <w:t>ifconfig</w:t>
-      </w:r>
-      <w:proofErr w:type="spellEnd"/>
-      <w:r>
-        <w:rPr>
-          <w:rFonts w:asciiTheme="minorHAnsi" w:hAnsiTheme="minorHAnsi"/>
-          <w:sz w:val="20"/>
-          <w:szCs w:val="20"/>
-        </w:rPr>
-        <w:t xml:space="preserve">, </w:t>
+        <w:t xml:space="preserve">el comando ifconfig, </w:t>
       </w:r>
       <w:r>
         <w:rPr>
@@ -2649,25 +2385,7 @@
           <w:sz w:val="20"/>
           <w:szCs w:val="20"/>
         </w:rPr>
-        <w:t xml:space="preserve">Si ponemos </w:t>
-      </w:r>
-      <w:proofErr w:type="spellStart"/>
-      <w:r>
-        <w:rPr>
-          <w:rFonts w:asciiTheme="minorHAnsi" w:hAnsiTheme="minorHAnsi"/>
-          <w:sz w:val="20"/>
-          <w:szCs w:val="20"/>
-        </w:rPr>
-        <w:t>ifconfig</w:t>
-      </w:r>
-      <w:proofErr w:type="spellEnd"/>
-      <w:r>
-        <w:rPr>
-          <w:rFonts w:asciiTheme="minorHAnsi" w:hAnsiTheme="minorHAnsi"/>
-          <w:sz w:val="20"/>
-          <w:szCs w:val="20"/>
-        </w:rPr>
-        <w:t xml:space="preserve"> seguido del nombre de la </w:t>
+        <w:t xml:space="preserve">Si ponemos ifconfig seguido del nombre de la </w:t>
       </w:r>
       <w:r>
         <w:rPr>
@@ -2719,87 +2437,47 @@
           <w:sz w:val="20"/>
           <w:szCs w:val="20"/>
         </w:rPr>
-        <w:t xml:space="preserve">$ </w:t>
-      </w:r>
-      <w:proofErr w:type="spellStart"/>
-      <w:r>
-        <w:rPr>
-          <w:rFonts w:asciiTheme="minorHAnsi" w:hAnsiTheme="minorHAnsi"/>
-          <w:b/>
-          <w:bCs/>
-          <w:i/>
-          <w:iCs/>
-          <w:sz w:val="20"/>
-          <w:szCs w:val="20"/>
-        </w:rPr>
-        <w:t>ifconfig</w:t>
-      </w:r>
-      <w:proofErr w:type="spellEnd"/>
-    </w:p>
-    <w:p>
-      <w:pPr>
-        <w:jc w:val="both"/>
-        <w:rPr>
-          <w:rFonts w:asciiTheme="minorHAnsi" w:hAnsiTheme="minorHAnsi"/>
-          <w:b/>
-          <w:bCs/>
-          <w:i/>
-          <w:iCs/>
-          <w:sz w:val="20"/>
-          <w:szCs w:val="20"/>
-        </w:rPr>
-      </w:pPr>
-    </w:p>
-    <w:p>
-      <w:pPr>
-        <w:jc w:val="both"/>
-        <w:rPr>
-          <w:rFonts w:asciiTheme="minorHAnsi" w:hAnsiTheme="minorHAnsi"/>
-          <w:b/>
-          <w:bCs/>
-          <w:i/>
-          <w:iCs/>
-          <w:sz w:val="20"/>
-          <w:szCs w:val="20"/>
-        </w:rPr>
-      </w:pPr>
-      <w:r>
-        <w:rPr>
-          <w:rFonts w:asciiTheme="minorHAnsi" w:hAnsiTheme="minorHAnsi"/>
-          <w:b/>
-          <w:bCs/>
-          <w:i/>
-          <w:iCs/>
-          <w:sz w:val="20"/>
-          <w:szCs w:val="20"/>
-        </w:rPr>
-        <w:t xml:space="preserve">$ </w:t>
-      </w:r>
-      <w:proofErr w:type="spellStart"/>
-      <w:r>
-        <w:rPr>
-          <w:rFonts w:asciiTheme="minorHAnsi" w:hAnsiTheme="minorHAnsi"/>
-          <w:b/>
-          <w:bCs/>
-          <w:i/>
-          <w:iCs/>
-          <w:sz w:val="20"/>
-          <w:szCs w:val="20"/>
-        </w:rPr>
-        <w:t>ifconfig</w:t>
-      </w:r>
-      <w:proofErr w:type="spellEnd"/>
-      <w:r>
-        <w:rPr>
-          <w:rFonts w:asciiTheme="minorHAnsi" w:hAnsiTheme="minorHAnsi"/>
-          <w:b/>
-          <w:bCs/>
-          <w:i/>
-          <w:iCs/>
-          <w:sz w:val="20"/>
-          <w:szCs w:val="20"/>
-        </w:rPr>
-        <w:t xml:space="preserve"> lo0 (</w:t>
+        <w:t>$ ifconfig</w:t>
+      </w:r>
+    </w:p>
+    <w:p>
+      <w:pPr>
+        <w:jc w:val="both"/>
+        <w:rPr>
+          <w:rFonts w:asciiTheme="minorHAnsi" w:hAnsiTheme="minorHAnsi"/>
+          <w:b/>
+          <w:bCs/>
+          <w:i/>
+          <w:iCs/>
+          <w:sz w:val="20"/>
+          <w:szCs w:val="20"/>
+        </w:rPr>
+      </w:pPr>
+    </w:p>
+    <w:p>
+      <w:pPr>
+        <w:jc w:val="both"/>
+        <w:rPr>
+          <w:rFonts w:asciiTheme="minorHAnsi" w:hAnsiTheme="minorHAnsi"/>
+          <w:b/>
+          <w:bCs/>
+          <w:i/>
+          <w:iCs/>
+          <w:sz w:val="20"/>
+          <w:szCs w:val="20"/>
+        </w:rPr>
+      </w:pPr>
+      <w:r>
+        <w:rPr>
+          <w:rFonts w:asciiTheme="minorHAnsi" w:hAnsiTheme="minorHAnsi"/>
+          <w:b/>
+          <w:bCs/>
+          <w:i/>
+          <w:iCs/>
+          <w:sz w:val="20"/>
+          <w:szCs w:val="20"/>
+        </w:rPr>
+        <w:t>$ ifconfig lo0 (</w:t>
       </w:r>
       <w:r>
         <w:rPr>
@@ -2813,31 +2491,17 @@
         </w:rPr>
         <w:t xml:space="preserve">Accedemos a </w:t>
       </w:r>
-      <w:proofErr w:type="spellStart"/>
-      <w:r>
-        <w:rPr>
-          <w:rFonts w:asciiTheme="minorHAnsi" w:hAnsiTheme="minorHAnsi"/>
-          <w:b/>
-          <w:bCs/>
-          <w:i/>
-          <w:iCs/>
-          <w:sz w:val="20"/>
-          <w:szCs w:val="20"/>
-        </w:rPr>
-        <w:t>loopback</w:t>
-      </w:r>
-      <w:proofErr w:type="spellEnd"/>
-      <w:r>
-        <w:rPr>
-          <w:rFonts w:asciiTheme="minorHAnsi" w:hAnsiTheme="minorHAnsi"/>
-          <w:b/>
-          <w:bCs/>
-          <w:i/>
-          <w:iCs/>
-          <w:sz w:val="20"/>
-          <w:szCs w:val="20"/>
-        </w:rPr>
-        <w:t xml:space="preserve"> 0</w:t>
+      <w:r>
+        <w:rPr>
+          <w:rFonts w:asciiTheme="minorHAnsi" w:hAnsiTheme="minorHAnsi"/>
+          <w:b/>
+          <w:bCs/>
+          <w:i/>
+          <w:iCs/>
+          <w:sz w:val="20"/>
+          <w:szCs w:val="20"/>
+        </w:rPr>
+        <w:t>loopback 0</w:t>
       </w:r>
       <w:r>
         <w:rPr>
@@ -3096,7 +2760,6 @@
           <w:szCs w:val="16"/>
         </w:rPr>
       </w:pPr>
-      <w:proofErr w:type="spellStart"/>
       <w:r>
         <w:rPr>
           <w:rFonts w:asciiTheme="minorHAnsi" w:hAnsiTheme="minorHAnsi"/>
@@ -3105,18 +2768,7 @@
           <w:sz w:val="16"/>
           <w:szCs w:val="16"/>
         </w:rPr>
-        <w:t>ifconfig</w:t>
-      </w:r>
-      <w:proofErr w:type="spellEnd"/>
-      <w:r>
-        <w:rPr>
-          <w:rFonts w:asciiTheme="minorHAnsi" w:hAnsiTheme="minorHAnsi"/>
-          <w:i/>
-          <w:iCs/>
-          <w:sz w:val="16"/>
-          <w:szCs w:val="16"/>
-        </w:rPr>
-        <w:t xml:space="preserve"> </w:t>
+        <w:t xml:space="preserve">ifconfig </w:t>
       </w:r>
     </w:p>
     <w:p>
@@ -3408,33 +3060,7 @@
           <w:sz w:val="20"/>
           <w:szCs w:val="20"/>
         </w:rPr>
-        <w:t xml:space="preserve">$ </w:t>
-      </w:r>
-      <w:proofErr w:type="spellStart"/>
-      <w:r>
-        <w:rPr>
-          <w:rFonts w:asciiTheme="minorHAnsi" w:hAnsiTheme="minorHAnsi"/>
-          <w:b/>
-          <w:bCs/>
-          <w:i/>
-          <w:iCs/>
-          <w:sz w:val="20"/>
-          <w:szCs w:val="20"/>
-        </w:rPr>
-        <w:t>netstat</w:t>
-      </w:r>
-      <w:proofErr w:type="spellEnd"/>
-      <w:r>
-        <w:rPr>
-          <w:rFonts w:asciiTheme="minorHAnsi" w:hAnsiTheme="minorHAnsi"/>
-          <w:b/>
-          <w:bCs/>
-          <w:i/>
-          <w:iCs/>
-          <w:sz w:val="20"/>
-          <w:szCs w:val="20"/>
-        </w:rPr>
-        <w:t xml:space="preserve"> -a</w:t>
+        <w:t>$ netstat -a</w:t>
       </w:r>
       <w:r>
         <w:rPr>
@@ -3471,33 +3097,7 @@
           <w:sz w:val="20"/>
           <w:szCs w:val="20"/>
         </w:rPr>
-        <w:t xml:space="preserve">$ </w:t>
-      </w:r>
-      <w:proofErr w:type="spellStart"/>
-      <w:r>
-        <w:rPr>
-          <w:rFonts w:asciiTheme="minorHAnsi" w:hAnsiTheme="minorHAnsi"/>
-          <w:b/>
-          <w:bCs/>
-          <w:i/>
-          <w:iCs/>
-          <w:sz w:val="20"/>
-          <w:szCs w:val="20"/>
-        </w:rPr>
-        <w:t>netstat</w:t>
-      </w:r>
-      <w:proofErr w:type="spellEnd"/>
-      <w:r>
-        <w:rPr>
-          <w:rFonts w:asciiTheme="minorHAnsi" w:hAnsiTheme="minorHAnsi"/>
-          <w:b/>
-          <w:bCs/>
-          <w:i/>
-          <w:iCs/>
-          <w:sz w:val="20"/>
-          <w:szCs w:val="20"/>
-        </w:rPr>
-        <w:t xml:space="preserve"> -at</w:t>
+        <w:t>$ netstat -at</w:t>
       </w:r>
       <w:r>
         <w:rPr>
@@ -3526,48 +3126,8 @@
           <w:sz w:val="20"/>
           <w:szCs w:val="20"/>
         </w:rPr>
-        <w:t xml:space="preserve">$ </w:t>
-      </w:r>
-      <w:proofErr w:type="spellStart"/>
-      <w:r>
-        <w:rPr>
-          <w:rFonts w:asciiTheme="minorHAnsi" w:hAnsiTheme="minorHAnsi"/>
-          <w:b/>
-          <w:bCs/>
-          <w:i/>
-          <w:iCs/>
-          <w:sz w:val="20"/>
-          <w:szCs w:val="20"/>
-        </w:rPr>
-        <w:t>netstat</w:t>
-      </w:r>
-      <w:proofErr w:type="spellEnd"/>
-      <w:r>
-        <w:rPr>
-          <w:rFonts w:asciiTheme="minorHAnsi" w:hAnsiTheme="minorHAnsi"/>
-          <w:b/>
-          <w:bCs/>
-          <w:i/>
-          <w:iCs/>
-          <w:sz w:val="20"/>
-          <w:szCs w:val="20"/>
-        </w:rPr>
-        <w:t xml:space="preserve"> -</w:t>
-      </w:r>
-      <w:proofErr w:type="spellStart"/>
-      <w:r>
-        <w:rPr>
-          <w:rFonts w:asciiTheme="minorHAnsi" w:hAnsiTheme="minorHAnsi"/>
-          <w:b/>
-          <w:bCs/>
-          <w:i/>
-          <w:iCs/>
-          <w:sz w:val="20"/>
-          <w:szCs w:val="20"/>
-        </w:rPr>
-        <w:t>au</w:t>
-      </w:r>
-      <w:proofErr w:type="spellEnd"/>
+        <w:t>$ netstat -au</w:t>
+      </w:r>
       <w:r>
         <w:rPr>
           <w:rFonts w:asciiTheme="minorHAnsi" w:hAnsiTheme="minorHAnsi"/>
@@ -3611,33 +3171,7 @@
           <w:sz w:val="20"/>
           <w:szCs w:val="20"/>
         </w:rPr>
-        <w:t xml:space="preserve">$ </w:t>
-      </w:r>
-      <w:proofErr w:type="spellStart"/>
-      <w:r>
-        <w:rPr>
-          <w:rFonts w:asciiTheme="minorHAnsi" w:hAnsiTheme="minorHAnsi"/>
-          <w:b/>
-          <w:bCs/>
-          <w:i/>
-          <w:iCs/>
-          <w:sz w:val="20"/>
-          <w:szCs w:val="20"/>
-        </w:rPr>
-        <w:t>netstat</w:t>
-      </w:r>
-      <w:proofErr w:type="spellEnd"/>
-      <w:r>
-        <w:rPr>
-          <w:rFonts w:asciiTheme="minorHAnsi" w:hAnsiTheme="minorHAnsi"/>
-          <w:b/>
-          <w:bCs/>
-          <w:i/>
-          <w:iCs/>
-          <w:sz w:val="20"/>
-          <w:szCs w:val="20"/>
-        </w:rPr>
-        <w:t xml:space="preserve"> -l</w:t>
+        <w:t>$ netstat -l</w:t>
       </w:r>
       <w:r>
         <w:rPr>
@@ -3665,22 +3199,8 @@
           <w:sz w:val="20"/>
           <w:szCs w:val="20"/>
         </w:rPr>
-        <w:t>-</w:t>
-      </w:r>
-      <w:proofErr w:type="spellStart"/>
-      <w:r>
-        <w:rPr>
-          <w:rFonts w:asciiTheme="minorHAnsi" w:hAnsiTheme="minorHAnsi"/>
-          <w:b/>
-          <w:bCs/>
-          <w:i/>
-          <w:iCs/>
-          <w:sz w:val="20"/>
-          <w:szCs w:val="20"/>
-        </w:rPr>
-        <w:t>lt</w:t>
-      </w:r>
-      <w:proofErr w:type="spellEnd"/>
+        <w:t>-lt</w:t>
+      </w:r>
       <w:r>
         <w:rPr>
           <w:rFonts w:asciiTheme="minorHAnsi" w:hAnsiTheme="minorHAnsi"/>
@@ -3699,22 +3219,8 @@
           <w:sz w:val="20"/>
           <w:szCs w:val="20"/>
         </w:rPr>
-        <w:t>-</w:t>
-      </w:r>
-      <w:proofErr w:type="spellStart"/>
-      <w:r>
-        <w:rPr>
-          <w:rFonts w:asciiTheme="minorHAnsi" w:hAnsiTheme="minorHAnsi"/>
-          <w:b/>
-          <w:bCs/>
-          <w:i/>
-          <w:iCs/>
-          <w:sz w:val="20"/>
-          <w:szCs w:val="20"/>
-        </w:rPr>
-        <w:t>lu</w:t>
-      </w:r>
-      <w:proofErr w:type="spellEnd"/>
+        <w:t>-lu</w:t>
+      </w:r>
       <w:r>
         <w:rPr>
           <w:rFonts w:asciiTheme="minorHAnsi" w:hAnsiTheme="minorHAnsi"/>
@@ -4009,29 +3515,7 @@
           <w:sz w:val="16"/>
           <w:szCs w:val="16"/>
         </w:rPr>
-        <w:t xml:space="preserve">1.4 Comando </w:t>
-      </w:r>
-      <w:proofErr w:type="spellStart"/>
-      <w:r>
-        <w:rPr>
-          <w:rFonts w:asciiTheme="minorHAnsi" w:hAnsiTheme="minorHAnsi"/>
-          <w:i/>
-          <w:iCs/>
-          <w:sz w:val="16"/>
-          <w:szCs w:val="16"/>
-        </w:rPr>
-        <w:t>netstat</w:t>
-      </w:r>
-      <w:proofErr w:type="spellEnd"/>
-      <w:r>
-        <w:rPr>
-          <w:rFonts w:asciiTheme="minorHAnsi" w:hAnsiTheme="minorHAnsi"/>
-          <w:i/>
-          <w:iCs/>
-          <w:sz w:val="16"/>
-          <w:szCs w:val="16"/>
-        </w:rPr>
-        <w:t xml:space="preserve"> -a</w:t>
+        <w:t>1.4 Comando netstat -a</w:t>
       </w:r>
     </w:p>
     <w:p>
@@ -4803,21 +4287,8 @@
           <w:sz w:val="16"/>
           <w:szCs w:val="16"/>
         </w:rPr>
-        <w:t xml:space="preserve">Nos devuelve la dirección </w:t>
-      </w:r>
-      <w:proofErr w:type="gramStart"/>
-      <w:r>
-        <w:rPr>
-          <w:rFonts w:asciiTheme="minorHAnsi" w:hAnsiTheme="minorHAnsi"/>
-          <w:i/>
-          <w:iCs/>
-          <w:color w:val="C00000"/>
-          <w:sz w:val="16"/>
-          <w:szCs w:val="16"/>
-        </w:rPr>
-        <w:t>IP .</w:t>
-      </w:r>
-      <w:proofErr w:type="gramEnd"/>
+        <w:t>Nos devuelve la dirección IP .</w:t>
+      </w:r>
     </w:p>
     <w:p>
       <w:pPr>
@@ -4908,25 +4379,7 @@
           <w:sz w:val="20"/>
           <w:szCs w:val="20"/>
         </w:rPr>
-        <w:t xml:space="preserve">Ofrece la misma consulta que </w:t>
-      </w:r>
-      <w:proofErr w:type="gramStart"/>
-      <w:r>
-        <w:rPr>
-          <w:rFonts w:asciiTheme="minorHAnsi" w:hAnsiTheme="minorHAnsi"/>
-          <w:sz w:val="20"/>
-          <w:szCs w:val="20"/>
-        </w:rPr>
-        <w:t>HOST</w:t>
-      </w:r>
-      <w:proofErr w:type="gramEnd"/>
-      <w:r>
-        <w:rPr>
-          <w:rFonts w:asciiTheme="minorHAnsi" w:hAnsiTheme="minorHAnsi"/>
-          <w:sz w:val="20"/>
-          <w:szCs w:val="20"/>
-        </w:rPr>
-        <w:t xml:space="preserve"> pero con más información</w:t>
+        <w:t>Ofrece la misma consulta que HOST pero con más información</w:t>
       </w:r>
     </w:p>
     <w:p>
@@ -4996,33 +4449,7 @@
           <w:sz w:val="20"/>
           <w:szCs w:val="20"/>
         </w:rPr>
-        <w:t xml:space="preserve">$ </w:t>
-      </w:r>
-      <w:proofErr w:type="spellStart"/>
-      <w:r>
-        <w:rPr>
-          <w:rFonts w:asciiTheme="minorHAnsi" w:hAnsiTheme="minorHAnsi"/>
-          <w:b/>
-          <w:bCs/>
-          <w:i/>
-          <w:iCs/>
-          <w:sz w:val="20"/>
-          <w:szCs w:val="20"/>
-        </w:rPr>
-        <w:t>dig</w:t>
-      </w:r>
-      <w:proofErr w:type="spellEnd"/>
-      <w:r>
-        <w:rPr>
-          <w:rFonts w:asciiTheme="minorHAnsi" w:hAnsiTheme="minorHAnsi"/>
-          <w:b/>
-          <w:bCs/>
-          <w:i/>
-          <w:iCs/>
-          <w:sz w:val="20"/>
-          <w:szCs w:val="20"/>
-        </w:rPr>
-        <w:t xml:space="preserve"> nombrededominio.com</w:t>
+        <w:t>$ dig nombrededominio.com</w:t>
       </w:r>
     </w:p>
     <w:p>
@@ -5225,10 +4652,13 @@
           <w:sz w:val="16"/>
           <w:szCs w:val="16"/>
         </w:rPr>
-        <w:t xml:space="preserve">Respuesta consulta </w:t>
-      </w:r>
-      <w:proofErr w:type="spellStart"/>
-      <w:r>
+        <w:t>Respuesta consulta dig</w:t>
+      </w:r>
+    </w:p>
+    <w:p>
+      <w:pPr>
+        <w:pStyle w:val="Prrafodelista"/>
+        <w:ind w:left="360"/>
         <w:rPr>
           <w:rFonts w:asciiTheme="minorHAnsi" w:hAnsiTheme="minorHAnsi"/>
           <w:i/>
@@ -5236,9 +4666,27 @@
           <w:sz w:val="16"/>
           <w:szCs w:val="16"/>
         </w:rPr>
-        <w:t>dig</w:t>
-      </w:r>
-      <w:proofErr w:type="spellEnd"/>
+      </w:pPr>
+    </w:p>
+    <w:p>
+      <w:pPr>
+        <w:rPr>
+          <w:rFonts w:asciiTheme="minorHAnsi" w:hAnsiTheme="minorHAnsi"/>
+          <w:sz w:val="20"/>
+          <w:szCs w:val="20"/>
+        </w:rPr>
+      </w:pPr>
+      <w:r>
+        <w:rPr>
+          <w:rFonts w:asciiTheme="minorHAnsi" w:hAnsiTheme="minorHAnsi"/>
+          <w:b/>
+          <w:bCs/>
+          <w:sz w:val="20"/>
+          <w:szCs w:val="20"/>
+          <w:u w:val="single"/>
+        </w:rPr>
+        <w:t>NSLOOKUP:</w:t>
+      </w:r>
     </w:p>
     <w:p>
       <w:pPr>
@@ -5246,36 +4694,75 @@
         <w:ind w:left="360"/>
         <w:rPr>
           <w:rFonts w:asciiTheme="minorHAnsi" w:hAnsiTheme="minorHAnsi"/>
-          <w:i/>
-          <w:iCs/>
-          <w:sz w:val="16"/>
-          <w:szCs w:val="16"/>
-        </w:rPr>
-      </w:pPr>
-    </w:p>
-    <w:p>
-      <w:pPr>
-        <w:rPr>
-          <w:rFonts w:asciiTheme="minorHAnsi" w:hAnsiTheme="minorHAnsi"/>
-          <w:sz w:val="20"/>
-          <w:szCs w:val="20"/>
-        </w:rPr>
-      </w:pPr>
-      <w:r>
-        <w:rPr>
-          <w:rFonts w:asciiTheme="minorHAnsi" w:hAnsiTheme="minorHAnsi"/>
-          <w:b/>
-          <w:bCs/>
-          <w:sz w:val="20"/>
-          <w:szCs w:val="20"/>
-          <w:u w:val="single"/>
-        </w:rPr>
-        <w:t>NSLOOKUP:</w:t>
-      </w:r>
-    </w:p>
-    <w:p>
-      <w:pPr>
-        <w:pStyle w:val="Prrafodelista"/>
+          <w:sz w:val="20"/>
+          <w:szCs w:val="20"/>
+        </w:rPr>
+      </w:pPr>
+    </w:p>
+    <w:p>
+      <w:pPr>
+        <w:rPr>
+          <w:rFonts w:asciiTheme="minorHAnsi" w:hAnsiTheme="minorHAnsi"/>
+          <w:b/>
+          <w:bCs/>
+          <w:color w:val="009193"/>
+          <w:sz w:val="20"/>
+          <w:szCs w:val="20"/>
+        </w:rPr>
+      </w:pPr>
+      <w:r>
+        <w:rPr>
+          <w:rFonts w:asciiTheme="minorHAnsi" w:hAnsiTheme="minorHAnsi"/>
+          <w:b/>
+          <w:bCs/>
+          <w:color w:val="009193"/>
+          <w:sz w:val="20"/>
+          <w:szCs w:val="20"/>
+        </w:rPr>
+        <w:t xml:space="preserve">1.1 </w:t>
+      </w:r>
+      <w:r>
+        <w:rPr>
+          <w:rFonts w:asciiTheme="minorHAnsi" w:hAnsiTheme="minorHAnsi"/>
+          <w:b/>
+          <w:bCs/>
+          <w:color w:val="009193"/>
+          <w:sz w:val="20"/>
+          <w:szCs w:val="20"/>
+        </w:rPr>
+        <w:t>¿Qué hace</w:t>
+      </w:r>
+      <w:r>
+        <w:rPr>
+          <w:rFonts w:asciiTheme="minorHAnsi" w:hAnsiTheme="minorHAnsi"/>
+          <w:b/>
+          <w:bCs/>
+          <w:color w:val="009193"/>
+          <w:sz w:val="20"/>
+          <w:szCs w:val="20"/>
+        </w:rPr>
+        <w:t>?</w:t>
+      </w:r>
+    </w:p>
+    <w:p>
+      <w:pPr>
+        <w:rPr>
+          <w:rFonts w:asciiTheme="minorHAnsi" w:hAnsiTheme="minorHAnsi"/>
+          <w:sz w:val="20"/>
+          <w:szCs w:val="20"/>
+        </w:rPr>
+      </w:pPr>
+      <w:r>
+        <w:rPr>
+          <w:rFonts w:asciiTheme="minorHAnsi" w:hAnsiTheme="minorHAnsi"/>
+          <w:sz w:val="20"/>
+          <w:szCs w:val="20"/>
+        </w:rPr>
+        <w:t>Nos permite averiguar si el servidor DNS que tenemos configurado está traduciendo correctamente las URL a sus correspondientes direcciones IP.</w:t>
+      </w:r>
+    </w:p>
+    <w:p>
+      <w:pPr>
         <w:ind w:left="360"/>
         <w:rPr>
           <w:rFonts w:asciiTheme="minorHAnsi" w:hAnsiTheme="minorHAnsi"/>
@@ -5304,46 +4791,18 @@
           <w:sz w:val="20"/>
           <w:szCs w:val="20"/>
         </w:rPr>
-        <w:t xml:space="preserve">1.1 </w:t>
-      </w:r>
-      <w:r>
-        <w:rPr>
-          <w:rFonts w:asciiTheme="minorHAnsi" w:hAnsiTheme="minorHAnsi"/>
-          <w:b/>
-          <w:bCs/>
-          <w:color w:val="009193"/>
-          <w:sz w:val="20"/>
-          <w:szCs w:val="20"/>
-        </w:rPr>
-        <w:t>¿Qué hace</w:t>
-      </w:r>
-      <w:r>
-        <w:rPr>
-          <w:rFonts w:asciiTheme="minorHAnsi" w:hAnsiTheme="minorHAnsi"/>
-          <w:b/>
-          <w:bCs/>
-          <w:color w:val="009193"/>
-          <w:sz w:val="20"/>
-          <w:szCs w:val="20"/>
-        </w:rPr>
-        <w:t>?</w:t>
-      </w:r>
-    </w:p>
-    <w:p>
-      <w:pPr>
-        <w:rPr>
-          <w:rFonts w:asciiTheme="minorHAnsi" w:hAnsiTheme="minorHAnsi"/>
-          <w:sz w:val="20"/>
-          <w:szCs w:val="20"/>
-        </w:rPr>
-      </w:pPr>
-      <w:r>
-        <w:rPr>
-          <w:rFonts w:asciiTheme="minorHAnsi" w:hAnsiTheme="minorHAnsi"/>
-          <w:sz w:val="20"/>
-          <w:szCs w:val="20"/>
-        </w:rPr>
-        <w:t>Nos permite averiguar si el servidor DNS que tenemos configurado está traduciendo correctamente las URL a sus correspondientes direcciones IP.</w:t>
+        <w:t xml:space="preserve">1.2 </w:t>
+      </w:r>
+      <w:r>
+        <w:rPr>
+          <w:rFonts w:asciiTheme="minorHAnsi" w:hAnsiTheme="minorHAnsi"/>
+          <w:b/>
+          <w:bCs/>
+          <w:color w:val="009193"/>
+          <w:sz w:val="20"/>
+          <w:szCs w:val="20"/>
+        </w:rPr>
+        <w:t>¿Cómo se usa?</w:t>
       </w:r>
     </w:p>
     <w:p>
@@ -5360,34 +4819,17 @@
       <w:pPr>
         <w:rPr>
           <w:rFonts w:asciiTheme="minorHAnsi" w:hAnsiTheme="minorHAnsi"/>
-          <w:b/>
-          <w:bCs/>
-          <w:color w:val="009193"/>
-          <w:sz w:val="20"/>
-          <w:szCs w:val="20"/>
-        </w:rPr>
-      </w:pPr>
-      <w:r>
-        <w:rPr>
-          <w:rFonts w:asciiTheme="minorHAnsi" w:hAnsiTheme="minorHAnsi"/>
-          <w:b/>
-          <w:bCs/>
-          <w:color w:val="009193"/>
-          <w:sz w:val="20"/>
-          <w:szCs w:val="20"/>
-        </w:rPr>
-        <w:t xml:space="preserve">1.2 </w:t>
-      </w:r>
-      <w:r>
-        <w:rPr>
-          <w:rFonts w:asciiTheme="minorHAnsi" w:hAnsiTheme="minorHAnsi"/>
-          <w:b/>
-          <w:bCs/>
-          <w:color w:val="009193"/>
-          <w:sz w:val="20"/>
-          <w:szCs w:val="20"/>
-        </w:rPr>
-        <w:t>¿Cómo se usa?</w:t>
+          <w:sz w:val="20"/>
+          <w:szCs w:val="20"/>
+        </w:rPr>
+      </w:pPr>
+      <w:r>
+        <w:rPr>
+          <w:rFonts w:asciiTheme="minorHAnsi" w:hAnsiTheme="minorHAnsi"/>
+          <w:sz w:val="20"/>
+          <w:szCs w:val="20"/>
+        </w:rPr>
+        <w:t>Primero ejecutamos el comando y a continuación las URL que queramos conocer las IP´s.</w:t>
       </w:r>
     </w:p>
     <w:p>
@@ -5404,85 +4846,26 @@
       <w:pPr>
         <w:rPr>
           <w:rFonts w:asciiTheme="minorHAnsi" w:hAnsiTheme="minorHAnsi"/>
-          <w:sz w:val="20"/>
-          <w:szCs w:val="20"/>
-        </w:rPr>
-      </w:pPr>
-      <w:r>
-        <w:rPr>
-          <w:rFonts w:asciiTheme="minorHAnsi" w:hAnsiTheme="minorHAnsi"/>
-          <w:sz w:val="20"/>
-          <w:szCs w:val="20"/>
-        </w:rPr>
-        <w:t xml:space="preserve">Primero ejecutamos el comando y a continuación las URL que queramos conocer las </w:t>
-      </w:r>
-      <w:proofErr w:type="spellStart"/>
-      <w:r>
-        <w:rPr>
-          <w:rFonts w:asciiTheme="minorHAnsi" w:hAnsiTheme="minorHAnsi"/>
-          <w:sz w:val="20"/>
-          <w:szCs w:val="20"/>
-        </w:rPr>
-        <w:t>IP´s</w:t>
-      </w:r>
-      <w:proofErr w:type="spellEnd"/>
-      <w:r>
-        <w:rPr>
-          <w:rFonts w:asciiTheme="minorHAnsi" w:hAnsiTheme="minorHAnsi"/>
-          <w:sz w:val="20"/>
-          <w:szCs w:val="20"/>
-        </w:rPr>
-        <w:t>.</w:t>
-      </w:r>
-    </w:p>
-    <w:p>
-      <w:pPr>
-        <w:ind w:left="360"/>
-        <w:rPr>
-          <w:rFonts w:asciiTheme="minorHAnsi" w:hAnsiTheme="minorHAnsi"/>
-          <w:sz w:val="20"/>
-          <w:szCs w:val="20"/>
-        </w:rPr>
-      </w:pPr>
-    </w:p>
-    <w:p>
-      <w:pPr>
-        <w:rPr>
-          <w:rFonts w:asciiTheme="minorHAnsi" w:hAnsiTheme="minorHAnsi"/>
-          <w:b/>
-          <w:bCs/>
-          <w:i/>
-          <w:iCs/>
-          <w:sz w:val="20"/>
-          <w:szCs w:val="20"/>
-        </w:rPr>
-      </w:pPr>
-      <w:r>
-        <w:rPr>
-          <w:rFonts w:asciiTheme="minorHAnsi" w:hAnsiTheme="minorHAnsi"/>
-          <w:b/>
-          <w:bCs/>
-          <w:i/>
-          <w:iCs/>
-          <w:sz w:val="20"/>
-          <w:szCs w:val="20"/>
-        </w:rPr>
-        <w:t xml:space="preserve">$ </w:t>
-      </w:r>
-      <w:proofErr w:type="spellStart"/>
-      <w:r>
-        <w:rPr>
-          <w:rFonts w:asciiTheme="minorHAnsi" w:hAnsiTheme="minorHAnsi"/>
-          <w:b/>
-          <w:bCs/>
-          <w:i/>
-          <w:iCs/>
-          <w:sz w:val="20"/>
-          <w:szCs w:val="20"/>
-        </w:rPr>
-        <w:t>nslookup</w:t>
-      </w:r>
-      <w:proofErr w:type="spellEnd"/>
+          <w:b/>
+          <w:bCs/>
+          <w:i/>
+          <w:iCs/>
+          <w:sz w:val="20"/>
+          <w:szCs w:val="20"/>
+        </w:rPr>
+      </w:pPr>
+      <w:r>
+        <w:rPr>
+          <w:rFonts w:asciiTheme="minorHAnsi" w:hAnsiTheme="minorHAnsi"/>
+          <w:b/>
+          <w:bCs/>
+          <w:i/>
+          <w:iCs/>
+          <w:sz w:val="20"/>
+          <w:szCs w:val="20"/>
+        </w:rPr>
+        <w:t>$ nslookup</w:t>
+      </w:r>
     </w:p>
     <w:p>
       <w:pPr>
@@ -5756,18 +5139,8 @@
           <w:sz w:val="16"/>
           <w:szCs w:val="16"/>
         </w:rPr>
-        <w:t xml:space="preserve">1.7 Comando </w:t>
-      </w:r>
-      <w:proofErr w:type="spellStart"/>
-      <w:r>
-        <w:rPr>
-          <w:rFonts w:asciiTheme="minorHAnsi" w:hAnsiTheme="minorHAnsi"/>
-          <w:sz w:val="16"/>
-          <w:szCs w:val="16"/>
-        </w:rPr>
-        <w:t>nslookup</w:t>
-      </w:r>
-      <w:proofErr w:type="spellEnd"/>
+        <w:t>1.7 Comando nslookup</w:t>
+      </w:r>
     </w:p>
     <w:p>
       <w:pPr>
@@ -6071,25 +5444,7 @@
           <w:sz w:val="20"/>
           <w:szCs w:val="20"/>
         </w:rPr>
-        <w:t xml:space="preserve">Nos da la información del registrador con contactos administrativo y técnico, en esta ocasión nos devuelve </w:t>
-      </w:r>
-      <w:proofErr w:type="spellStart"/>
-      <w:r>
-        <w:rPr>
-          <w:rFonts w:asciiTheme="minorHAnsi" w:hAnsiTheme="minorHAnsi"/>
-          <w:sz w:val="20"/>
-          <w:szCs w:val="20"/>
-        </w:rPr>
-        <w:t>Verisign</w:t>
-      </w:r>
-      <w:proofErr w:type="spellEnd"/>
-      <w:r>
-        <w:rPr>
-          <w:rFonts w:asciiTheme="minorHAnsi" w:hAnsiTheme="minorHAnsi"/>
-          <w:sz w:val="20"/>
-          <w:szCs w:val="20"/>
-        </w:rPr>
-        <w:t xml:space="preserve"> que </w:t>
+        <w:t xml:space="preserve">Nos da la información del registrador con contactos administrativo y técnico, en esta ocasión nos devuelve Verisign que </w:t>
       </w:r>
       <w:r>
         <w:rPr>
@@ -6329,78 +5684,20 @@
           <w:sz w:val="20"/>
           <w:szCs w:val="20"/>
         </w:rPr>
-        <w:t xml:space="preserve">Lo primero es comprobar que </w:t>
-      </w:r>
-      <w:proofErr w:type="spellStart"/>
-      <w:r>
-        <w:rPr>
-          <w:rFonts w:asciiTheme="minorHAnsi" w:hAnsiTheme="minorHAnsi"/>
-          <w:sz w:val="20"/>
-          <w:szCs w:val="20"/>
-        </w:rPr>
-        <w:t>Curl</w:t>
-      </w:r>
-      <w:proofErr w:type="spellEnd"/>
-      <w:r>
-        <w:rPr>
-          <w:rFonts w:asciiTheme="minorHAnsi" w:hAnsiTheme="minorHAnsi"/>
-          <w:sz w:val="20"/>
-          <w:szCs w:val="20"/>
-        </w:rPr>
-        <w:t xml:space="preserve"> está instalado con el comando </w:t>
-      </w:r>
-      <w:r>
-        <w:rPr>
-          <w:rFonts w:asciiTheme="minorHAnsi" w:hAnsiTheme="minorHAnsi"/>
-          <w:b/>
-          <w:bCs/>
-          <w:i/>
-          <w:iCs/>
-          <w:sz w:val="20"/>
-          <w:szCs w:val="20"/>
-        </w:rPr>
-        <w:t xml:space="preserve">$ </w:t>
-      </w:r>
-      <w:proofErr w:type="spellStart"/>
-      <w:r>
-        <w:rPr>
-          <w:rFonts w:asciiTheme="minorHAnsi" w:hAnsiTheme="minorHAnsi"/>
-          <w:b/>
-          <w:bCs/>
-          <w:i/>
-          <w:iCs/>
-          <w:sz w:val="20"/>
-          <w:szCs w:val="20"/>
-        </w:rPr>
-        <w:t>curl</w:t>
-      </w:r>
-      <w:proofErr w:type="spellEnd"/>
-      <w:r>
-        <w:rPr>
-          <w:rFonts w:asciiTheme="minorHAnsi" w:hAnsiTheme="minorHAnsi"/>
-          <w:b/>
-          <w:bCs/>
-          <w:i/>
-          <w:iCs/>
-          <w:sz w:val="20"/>
-          <w:szCs w:val="20"/>
-        </w:rPr>
-        <w:t xml:space="preserve"> --</w:t>
-      </w:r>
-      <w:proofErr w:type="spellStart"/>
-      <w:r>
-        <w:rPr>
-          <w:rFonts w:asciiTheme="minorHAnsi" w:hAnsiTheme="minorHAnsi"/>
-          <w:b/>
-          <w:bCs/>
-          <w:i/>
-          <w:iCs/>
-          <w:sz w:val="20"/>
-          <w:szCs w:val="20"/>
-        </w:rPr>
-        <w:t>version</w:t>
-      </w:r>
-      <w:proofErr w:type="spellEnd"/>
+        <w:t xml:space="preserve">Lo primero es comprobar que Curl está instalado con el comando </w:t>
+      </w:r>
+      <w:r>
+        <w:rPr>
+          <w:rFonts w:asciiTheme="minorHAnsi" w:hAnsiTheme="minorHAnsi"/>
+          <w:b/>
+          <w:bCs/>
+          <w:i/>
+          <w:iCs/>
+          <w:sz w:val="20"/>
+          <w:szCs w:val="20"/>
+        </w:rPr>
+        <w:t>$ curl --version</w:t>
+      </w:r>
     </w:p>
     <w:p>
       <w:pPr>
@@ -6486,18 +5783,8 @@
           <w:sz w:val="16"/>
           <w:szCs w:val="16"/>
         </w:rPr>
-        <w:t xml:space="preserve">1.9 comprobando </w:t>
-      </w:r>
-      <w:proofErr w:type="spellStart"/>
-      <w:r>
-        <w:rPr>
-          <w:rFonts w:asciiTheme="minorHAnsi" w:hAnsiTheme="minorHAnsi"/>
-          <w:sz w:val="16"/>
-          <w:szCs w:val="16"/>
-        </w:rPr>
-        <w:t>curl</w:t>
-      </w:r>
-      <w:proofErr w:type="spellEnd"/>
+        <w:t>1.9 comprobando curl</w:t>
+      </w:r>
     </w:p>
     <w:p>
       <w:pPr>
@@ -6543,9 +5830,52 @@
           <w:sz w:val="20"/>
           <w:szCs w:val="20"/>
         </w:rPr>
-        <w:t xml:space="preserve">La función de </w:t>
-      </w:r>
-      <w:proofErr w:type="spellStart"/>
+        <w:t>La función de Curl es similar a la de Wget que veremos más adelante. Curl</w:t>
+      </w:r>
+      <w:r>
+        <w:rPr>
+          <w:rFonts w:asciiTheme="minorHAnsi" w:hAnsiTheme="minorHAnsi"/>
+          <w:sz w:val="20"/>
+          <w:szCs w:val="20"/>
+        </w:rPr>
+        <w:t xml:space="preserve"> no es un software especializado en descargas, sino que está diseñado para la comunicación general a través de redes, por lo que ofrece aún más ventajas.</w:t>
+      </w:r>
+    </w:p>
+    <w:p>
+      <w:pPr>
+        <w:jc w:val="both"/>
+        <w:rPr>
+          <w:rFonts w:asciiTheme="minorHAnsi" w:hAnsiTheme="minorHAnsi"/>
+          <w:sz w:val="20"/>
+          <w:szCs w:val="20"/>
+        </w:rPr>
+      </w:pPr>
+    </w:p>
+    <w:p>
+      <w:pPr>
+        <w:jc w:val="both"/>
+        <w:rPr>
+          <w:rFonts w:asciiTheme="minorHAnsi" w:hAnsiTheme="minorHAnsi"/>
+          <w:sz w:val="20"/>
+          <w:szCs w:val="20"/>
+        </w:rPr>
+      </w:pPr>
+      <w:r>
+        <w:rPr>
+          <w:rFonts w:asciiTheme="minorHAnsi" w:hAnsiTheme="minorHAnsi"/>
+          <w:sz w:val="20"/>
+          <w:szCs w:val="20"/>
+        </w:rPr>
+        <w:t xml:space="preserve">Con este comando podremos comprobar si un servidor es accesible, el fucionamiento es similar al del comando ping visto anteriormente, sin embargo, </w:t>
+      </w:r>
+      <w:r>
+        <w:rPr>
+          <w:rFonts w:asciiTheme="minorHAnsi" w:hAnsiTheme="minorHAnsi"/>
+          <w:sz w:val="20"/>
+          <w:szCs w:val="20"/>
+        </w:rPr>
+        <w:t xml:space="preserve">debido a los protocolos y las opciones disponibles, </w:t>
+      </w:r>
       <w:r>
         <w:rPr>
           <w:rFonts w:asciiTheme="minorHAnsi" w:hAnsiTheme="minorHAnsi"/>
@@ -6554,34 +5884,14 @@
         </w:rPr>
         <w:t>Curl</w:t>
       </w:r>
-      <w:proofErr w:type="spellEnd"/>
-      <w:r>
-        <w:rPr>
-          <w:rFonts w:asciiTheme="minorHAnsi" w:hAnsiTheme="minorHAnsi"/>
-          <w:sz w:val="20"/>
-          <w:szCs w:val="20"/>
-        </w:rPr>
-        <w:t xml:space="preserve"> es similar a la de </w:t>
-      </w:r>
-      <w:proofErr w:type="spellStart"/>
-      <w:r>
-        <w:rPr>
-          <w:rFonts w:asciiTheme="minorHAnsi" w:hAnsiTheme="minorHAnsi"/>
-          <w:sz w:val="20"/>
-          <w:szCs w:val="20"/>
-        </w:rPr>
-        <w:t>Wget</w:t>
-      </w:r>
-      <w:proofErr w:type="spellEnd"/>
-      <w:r>
-        <w:rPr>
-          <w:rFonts w:asciiTheme="minorHAnsi" w:hAnsiTheme="minorHAnsi"/>
-          <w:sz w:val="20"/>
-          <w:szCs w:val="20"/>
-        </w:rPr>
-        <w:t xml:space="preserve"> que veremos más adelante. </w:t>
-      </w:r>
-      <w:proofErr w:type="spellStart"/>
+      <w:r>
+        <w:rPr>
+          <w:rFonts w:asciiTheme="minorHAnsi" w:hAnsiTheme="minorHAnsi"/>
+          <w:sz w:val="20"/>
+          <w:szCs w:val="20"/>
+        </w:rPr>
+        <w:t xml:space="preserve"> se puede utilizar con más flexibilidad. Además, ping trabaja en la capa de Internet, mientras que </w:t>
+      </w:r>
       <w:r>
         <w:rPr>
           <w:rFonts w:asciiTheme="minorHAnsi" w:hAnsiTheme="minorHAnsi"/>
@@ -6590,70 +5900,14 @@
         </w:rPr>
         <w:t>Curl</w:t>
       </w:r>
-      <w:proofErr w:type="spellEnd"/>
-      <w:r>
-        <w:rPr>
-          <w:rFonts w:asciiTheme="minorHAnsi" w:hAnsiTheme="minorHAnsi"/>
-          <w:sz w:val="20"/>
-          <w:szCs w:val="20"/>
-        </w:rPr>
-        <w:t xml:space="preserve"> no es un software especializado en descargas, sino que está diseñado para la comunicación general a través de redes, por lo que ofrece aún más ventajas.</w:t>
-      </w:r>
-    </w:p>
-    <w:p>
-      <w:pPr>
-        <w:jc w:val="both"/>
-        <w:rPr>
-          <w:rFonts w:asciiTheme="minorHAnsi" w:hAnsiTheme="minorHAnsi"/>
-          <w:sz w:val="20"/>
-          <w:szCs w:val="20"/>
-        </w:rPr>
-      </w:pPr>
-    </w:p>
-    <w:p>
-      <w:pPr>
-        <w:jc w:val="both"/>
-        <w:rPr>
-          <w:rFonts w:asciiTheme="minorHAnsi" w:hAnsiTheme="minorHAnsi"/>
-          <w:sz w:val="20"/>
-          <w:szCs w:val="20"/>
-        </w:rPr>
-      </w:pPr>
-      <w:r>
-        <w:rPr>
-          <w:rFonts w:asciiTheme="minorHAnsi" w:hAnsiTheme="minorHAnsi"/>
-          <w:sz w:val="20"/>
-          <w:szCs w:val="20"/>
-        </w:rPr>
-        <w:t xml:space="preserve">Con este comando podremos comprobar si un servidor es accesible, el </w:t>
-      </w:r>
-      <w:proofErr w:type="spellStart"/>
-      <w:r>
-        <w:rPr>
-          <w:rFonts w:asciiTheme="minorHAnsi" w:hAnsiTheme="minorHAnsi"/>
-          <w:sz w:val="20"/>
-          <w:szCs w:val="20"/>
-        </w:rPr>
-        <w:t>fucionamiento</w:t>
-      </w:r>
-      <w:proofErr w:type="spellEnd"/>
-      <w:r>
-        <w:rPr>
-          <w:rFonts w:asciiTheme="minorHAnsi" w:hAnsiTheme="minorHAnsi"/>
-          <w:sz w:val="20"/>
-          <w:szCs w:val="20"/>
-        </w:rPr>
-        <w:t xml:space="preserve"> es similar al del comando ping visto anteriormente, sin embargo, </w:t>
-      </w:r>
-      <w:r>
-        <w:rPr>
-          <w:rFonts w:asciiTheme="minorHAnsi" w:hAnsiTheme="minorHAnsi"/>
-          <w:sz w:val="20"/>
-          <w:szCs w:val="20"/>
-        </w:rPr>
-        <w:t xml:space="preserve">debido a los protocolos y las opciones disponibles, </w:t>
-      </w:r>
-      <w:proofErr w:type="spellStart"/>
+      <w:r>
+        <w:rPr>
+          <w:rFonts w:asciiTheme="minorHAnsi" w:hAnsiTheme="minorHAnsi"/>
+          <w:sz w:val="20"/>
+          <w:szCs w:val="20"/>
+        </w:rPr>
+        <w:t xml:space="preserve"> funciona sobre la capa de aplicación. Eso significa que ping verifica si la máquina está en red. En cambio, el </w:t>
+      </w:r>
       <w:r>
         <w:rPr>
           <w:rFonts w:asciiTheme="minorHAnsi" w:hAnsiTheme="minorHAnsi"/>
@@ -6662,43 +5916,6 @@
         </w:rPr>
         <w:t>Curl</w:t>
       </w:r>
-      <w:proofErr w:type="spellEnd"/>
-      <w:r>
-        <w:rPr>
-          <w:rFonts w:asciiTheme="minorHAnsi" w:hAnsiTheme="minorHAnsi"/>
-          <w:sz w:val="20"/>
-          <w:szCs w:val="20"/>
-        </w:rPr>
-        <w:t xml:space="preserve"> se puede utilizar con más flexibilidad. Además, ping trabaja en la capa de Internet, mientras que </w:t>
-      </w:r>
-      <w:proofErr w:type="spellStart"/>
-      <w:r>
-        <w:rPr>
-          <w:rFonts w:asciiTheme="minorHAnsi" w:hAnsiTheme="minorHAnsi"/>
-          <w:sz w:val="20"/>
-          <w:szCs w:val="20"/>
-        </w:rPr>
-        <w:t>Curl</w:t>
-      </w:r>
-      <w:proofErr w:type="spellEnd"/>
-      <w:r>
-        <w:rPr>
-          <w:rFonts w:asciiTheme="minorHAnsi" w:hAnsiTheme="minorHAnsi"/>
-          <w:sz w:val="20"/>
-          <w:szCs w:val="20"/>
-        </w:rPr>
-        <w:t xml:space="preserve"> funciona sobre la capa de aplicación. Eso significa que ping verifica si la máquina está en red. En cambio, el </w:t>
-      </w:r>
-      <w:proofErr w:type="spellStart"/>
-      <w:r>
-        <w:rPr>
-          <w:rFonts w:asciiTheme="minorHAnsi" w:hAnsiTheme="minorHAnsi"/>
-          <w:sz w:val="20"/>
-          <w:szCs w:val="20"/>
-        </w:rPr>
-        <w:t>Curl</w:t>
-      </w:r>
-      <w:proofErr w:type="spellEnd"/>
       <w:r>
         <w:rPr>
           <w:rFonts w:asciiTheme="minorHAnsi" w:hAnsiTheme="minorHAnsi"/>
@@ -6789,33 +6006,7 @@
           <w:sz w:val="20"/>
           <w:szCs w:val="20"/>
         </w:rPr>
-        <w:t xml:space="preserve">$ </w:t>
-      </w:r>
-      <w:proofErr w:type="spellStart"/>
-      <w:r>
-        <w:rPr>
-          <w:rFonts w:asciiTheme="minorHAnsi" w:hAnsiTheme="minorHAnsi"/>
-          <w:b/>
-          <w:bCs/>
-          <w:i/>
-          <w:iCs/>
-          <w:sz w:val="20"/>
-          <w:szCs w:val="20"/>
-        </w:rPr>
-        <w:t>curl</w:t>
-      </w:r>
-      <w:proofErr w:type="spellEnd"/>
-      <w:r>
-        <w:rPr>
-          <w:rFonts w:asciiTheme="minorHAnsi" w:hAnsiTheme="minorHAnsi"/>
-          <w:b/>
-          <w:bCs/>
-          <w:i/>
-          <w:iCs/>
-          <w:sz w:val="20"/>
-          <w:szCs w:val="20"/>
-        </w:rPr>
-        <w:t xml:space="preserve"> nombrededominio.com</w:t>
+        <w:t>$ curl nombrededominio.com</w:t>
       </w:r>
       <w:r>
         <w:rPr>
@@ -6869,73 +6060,7 @@
           <w:sz w:val="20"/>
           <w:szCs w:val="20"/>
         </w:rPr>
-        <w:t>Si el servidor no se puede conectar obtendremos un error del tipo (</w:t>
-      </w:r>
-      <w:proofErr w:type="spellStart"/>
-      <w:r>
-        <w:rPr>
-          <w:rFonts w:asciiTheme="minorHAnsi" w:hAnsiTheme="minorHAnsi"/>
-          <w:i/>
-          <w:iCs/>
-          <w:sz w:val="20"/>
-          <w:szCs w:val="20"/>
-        </w:rPr>
-        <w:t>Could</w:t>
-      </w:r>
-      <w:proofErr w:type="spellEnd"/>
-      <w:r>
-        <w:rPr>
-          <w:rFonts w:asciiTheme="minorHAnsi" w:hAnsiTheme="minorHAnsi"/>
-          <w:i/>
-          <w:iCs/>
-          <w:sz w:val="20"/>
-          <w:szCs w:val="20"/>
-        </w:rPr>
-        <w:t xml:space="preserve"> </w:t>
-      </w:r>
-      <w:proofErr w:type="spellStart"/>
-      <w:r>
-        <w:rPr>
-          <w:rFonts w:asciiTheme="minorHAnsi" w:hAnsiTheme="minorHAnsi"/>
-          <w:i/>
-          <w:iCs/>
-          <w:sz w:val="20"/>
-          <w:szCs w:val="20"/>
-        </w:rPr>
-        <w:t>not</w:t>
-      </w:r>
-      <w:proofErr w:type="spellEnd"/>
-      <w:r>
-        <w:rPr>
-          <w:rFonts w:asciiTheme="minorHAnsi" w:hAnsiTheme="minorHAnsi"/>
-          <w:i/>
-          <w:iCs/>
-          <w:sz w:val="20"/>
-          <w:szCs w:val="20"/>
-        </w:rPr>
-        <w:t xml:space="preserve"> </w:t>
-      </w:r>
-      <w:proofErr w:type="spellStart"/>
-      <w:r>
-        <w:rPr>
-          <w:rFonts w:asciiTheme="minorHAnsi" w:hAnsiTheme="minorHAnsi"/>
-          <w:i/>
-          <w:iCs/>
-          <w:sz w:val="20"/>
-          <w:szCs w:val="20"/>
-        </w:rPr>
-        <w:t>resolve</w:t>
-      </w:r>
-      <w:proofErr w:type="spellEnd"/>
-      <w:r>
-        <w:rPr>
-          <w:rFonts w:asciiTheme="minorHAnsi" w:hAnsiTheme="minorHAnsi"/>
-          <w:i/>
-          <w:iCs/>
-          <w:sz w:val="20"/>
-          <w:szCs w:val="20"/>
-        </w:rPr>
-        <w:t xml:space="preserve"> host)</w:t>
+        <w:t>Si el servidor no se puede conectar obtendremos un error del tipo (Could not resolve host)</w:t>
       </w:r>
     </w:p>
     <w:p>
@@ -7097,33 +6222,7 @@
           <w:sz w:val="20"/>
           <w:szCs w:val="20"/>
         </w:rPr>
-        <w:t xml:space="preserve">$ </w:t>
-      </w:r>
-      <w:proofErr w:type="spellStart"/>
-      <w:r>
-        <w:rPr>
-          <w:rFonts w:asciiTheme="minorHAnsi" w:hAnsiTheme="minorHAnsi"/>
-          <w:b/>
-          <w:bCs/>
-          <w:i/>
-          <w:iCs/>
-          <w:sz w:val="20"/>
-          <w:szCs w:val="20"/>
-        </w:rPr>
-        <w:t>curl</w:t>
-      </w:r>
-      <w:proofErr w:type="spellEnd"/>
-      <w:r>
-        <w:rPr>
-          <w:rFonts w:asciiTheme="minorHAnsi" w:hAnsiTheme="minorHAnsi"/>
-          <w:b/>
-          <w:bCs/>
-          <w:i/>
-          <w:iCs/>
-          <w:sz w:val="20"/>
-          <w:szCs w:val="20"/>
-        </w:rPr>
-        <w:t xml:space="preserve"> -v nombredominio.com</w:t>
+        <w:t>$ curl -v nombredominio.com</w:t>
       </w:r>
       <w:r>
         <w:rPr>
@@ -7353,29 +6452,7 @@
           <w:sz w:val="16"/>
           <w:szCs w:val="16"/>
         </w:rPr>
-        <w:t xml:space="preserve">Datos de ejecución de </w:t>
-      </w:r>
-      <w:proofErr w:type="spellStart"/>
-      <w:r>
-        <w:rPr>
-          <w:rFonts w:asciiTheme="minorHAnsi" w:hAnsiTheme="minorHAnsi"/>
-          <w:i/>
-          <w:iCs/>
-          <w:sz w:val="16"/>
-          <w:szCs w:val="16"/>
-        </w:rPr>
-        <w:t>Curl</w:t>
-      </w:r>
-      <w:proofErr w:type="spellEnd"/>
-      <w:r>
-        <w:rPr>
-          <w:rFonts w:asciiTheme="minorHAnsi" w:hAnsiTheme="minorHAnsi"/>
-          <w:i/>
-          <w:iCs/>
-          <w:sz w:val="16"/>
-          <w:szCs w:val="16"/>
-        </w:rPr>
-        <w:t xml:space="preserve"> con -v</w:t>
+        <w:t>Datos de ejecución de Curl con -v</w:t>
       </w:r>
     </w:p>
     <w:p>
@@ -7610,135 +6687,43 @@
           <w:sz w:val="20"/>
           <w:szCs w:val="20"/>
         </w:rPr>
-        <w:t xml:space="preserve">$ </w:t>
-      </w:r>
-      <w:proofErr w:type="spellStart"/>
-      <w:r>
-        <w:rPr>
-          <w:rFonts w:asciiTheme="minorHAnsi" w:hAnsiTheme="minorHAnsi"/>
-          <w:b/>
-          <w:bCs/>
-          <w:i/>
-          <w:iCs/>
-          <w:sz w:val="20"/>
-          <w:szCs w:val="20"/>
-        </w:rPr>
-        <w:t>brew</w:t>
-      </w:r>
-      <w:proofErr w:type="spellEnd"/>
-      <w:r>
-        <w:rPr>
-          <w:rFonts w:asciiTheme="minorHAnsi" w:hAnsiTheme="minorHAnsi"/>
-          <w:b/>
-          <w:bCs/>
-          <w:i/>
-          <w:iCs/>
-          <w:sz w:val="20"/>
-          <w:szCs w:val="20"/>
-        </w:rPr>
-        <w:t xml:space="preserve"> </w:t>
-      </w:r>
-      <w:proofErr w:type="spellStart"/>
-      <w:r>
-        <w:rPr>
-          <w:rFonts w:asciiTheme="minorHAnsi" w:hAnsiTheme="minorHAnsi"/>
-          <w:b/>
-          <w:bCs/>
-          <w:i/>
-          <w:iCs/>
-          <w:sz w:val="20"/>
-          <w:szCs w:val="20"/>
-        </w:rPr>
-        <w:t>install</w:t>
-      </w:r>
-      <w:proofErr w:type="spellEnd"/>
-      <w:r>
-        <w:rPr>
-          <w:rFonts w:asciiTheme="minorHAnsi" w:hAnsiTheme="minorHAnsi"/>
-          <w:b/>
-          <w:bCs/>
-          <w:i/>
-          <w:iCs/>
-          <w:sz w:val="20"/>
-          <w:szCs w:val="20"/>
-        </w:rPr>
-        <w:t xml:space="preserve"> </w:t>
-      </w:r>
-      <w:proofErr w:type="spellStart"/>
-      <w:r>
-        <w:rPr>
-          <w:rFonts w:asciiTheme="minorHAnsi" w:hAnsiTheme="minorHAnsi"/>
-          <w:b/>
-          <w:bCs/>
-          <w:i/>
-          <w:iCs/>
-          <w:sz w:val="20"/>
-          <w:szCs w:val="20"/>
-        </w:rPr>
-        <w:t>wget</w:t>
-      </w:r>
-      <w:proofErr w:type="spellEnd"/>
-    </w:p>
-    <w:p>
-      <w:pPr>
-        <w:jc w:val="both"/>
-        <w:rPr>
-          <w:rFonts w:asciiTheme="minorHAnsi" w:hAnsiTheme="minorHAnsi"/>
-          <w:sz w:val="20"/>
-          <w:szCs w:val="20"/>
-        </w:rPr>
-      </w:pPr>
-    </w:p>
-    <w:p>
-      <w:pPr>
-        <w:jc w:val="both"/>
-        <w:rPr>
-          <w:rFonts w:asciiTheme="minorHAnsi" w:hAnsiTheme="minorHAnsi"/>
-          <w:b/>
-          <w:bCs/>
-          <w:i/>
-          <w:iCs/>
-          <w:sz w:val="20"/>
-          <w:szCs w:val="20"/>
-        </w:rPr>
-      </w:pPr>
-      <w:r>
-        <w:rPr>
-          <w:rFonts w:asciiTheme="minorHAnsi" w:hAnsiTheme="minorHAnsi"/>
-          <w:b/>
-          <w:bCs/>
-          <w:i/>
-          <w:iCs/>
-          <w:sz w:val="20"/>
-          <w:szCs w:val="20"/>
-        </w:rPr>
-        <w:t xml:space="preserve">$ </w:t>
-      </w:r>
-      <w:proofErr w:type="spellStart"/>
-      <w:r>
-        <w:rPr>
-          <w:rFonts w:asciiTheme="minorHAnsi" w:hAnsiTheme="minorHAnsi"/>
-          <w:b/>
-          <w:bCs/>
-          <w:i/>
-          <w:iCs/>
-          <w:sz w:val="20"/>
-          <w:szCs w:val="20"/>
-        </w:rPr>
-        <w:t>wget</w:t>
-      </w:r>
-      <w:proofErr w:type="spellEnd"/>
-      <w:r>
-        <w:rPr>
-          <w:rFonts w:asciiTheme="minorHAnsi" w:hAnsiTheme="minorHAnsi"/>
-          <w:b/>
-          <w:bCs/>
-          <w:i/>
-          <w:iCs/>
-          <w:sz w:val="20"/>
-          <w:szCs w:val="20"/>
-        </w:rPr>
-        <w:t xml:space="preserve"> </w:t>
+        <w:t>$ brew install wget</w:t>
+      </w:r>
+    </w:p>
+    <w:p>
+      <w:pPr>
+        <w:jc w:val="both"/>
+        <w:rPr>
+          <w:rFonts w:asciiTheme="minorHAnsi" w:hAnsiTheme="minorHAnsi"/>
+          <w:sz w:val="20"/>
+          <w:szCs w:val="20"/>
+        </w:rPr>
+      </w:pPr>
+    </w:p>
+    <w:p>
+      <w:pPr>
+        <w:jc w:val="both"/>
+        <w:rPr>
+          <w:rFonts w:asciiTheme="minorHAnsi" w:hAnsiTheme="minorHAnsi"/>
+          <w:b/>
+          <w:bCs/>
+          <w:i/>
+          <w:iCs/>
+          <w:sz w:val="20"/>
+          <w:szCs w:val="20"/>
+        </w:rPr>
+      </w:pPr>
+      <w:r>
+        <w:rPr>
+          <w:rFonts w:asciiTheme="minorHAnsi" w:hAnsiTheme="minorHAnsi"/>
+          <w:b/>
+          <w:bCs/>
+          <w:i/>
+          <w:iCs/>
+          <w:sz w:val="20"/>
+          <w:szCs w:val="20"/>
+        </w:rPr>
+        <w:t xml:space="preserve">$ wget </w:t>
       </w:r>
       <w:hyperlink r:id="rId23" w:history="1">
         <w:r>
@@ -7795,33 +6780,7 @@
           <w:sz w:val="20"/>
           <w:szCs w:val="20"/>
         </w:rPr>
-        <w:t xml:space="preserve">$ </w:t>
-      </w:r>
-      <w:proofErr w:type="spellStart"/>
-      <w:r>
-        <w:rPr>
-          <w:rFonts w:asciiTheme="minorHAnsi" w:hAnsiTheme="minorHAnsi"/>
-          <w:b/>
-          <w:bCs/>
-          <w:i/>
-          <w:iCs/>
-          <w:sz w:val="20"/>
-          <w:szCs w:val="20"/>
-        </w:rPr>
-        <w:t>wget</w:t>
-      </w:r>
-      <w:proofErr w:type="spellEnd"/>
-      <w:r>
-        <w:rPr>
-          <w:rFonts w:asciiTheme="minorHAnsi" w:hAnsiTheme="minorHAnsi"/>
-          <w:b/>
-          <w:bCs/>
-          <w:i/>
-          <w:iCs/>
-          <w:sz w:val="20"/>
-          <w:szCs w:val="20"/>
-        </w:rPr>
-        <w:t xml:space="preserve"> -p </w:t>
+        <w:t xml:space="preserve">$ wget -p </w:t>
       </w:r>
       <w:hyperlink r:id="rId24" w:history="1">
         <w:r>
@@ -7914,33 +6873,7 @@
           <w:sz w:val="20"/>
           <w:szCs w:val="20"/>
         </w:rPr>
-        <w:t>$</w:t>
-      </w:r>
-      <w:proofErr w:type="spellStart"/>
-      <w:r>
-        <w:rPr>
-          <w:rFonts w:asciiTheme="minorHAnsi" w:hAnsiTheme="minorHAnsi"/>
-          <w:b/>
-          <w:bCs/>
-          <w:i/>
-          <w:iCs/>
-          <w:sz w:val="20"/>
-          <w:szCs w:val="20"/>
-        </w:rPr>
-        <w:t>wget</w:t>
-      </w:r>
-      <w:proofErr w:type="spellEnd"/>
-      <w:r>
-        <w:rPr>
-          <w:rFonts w:asciiTheme="minorHAnsi" w:hAnsiTheme="minorHAnsi"/>
-          <w:b/>
-          <w:bCs/>
-          <w:i/>
-          <w:iCs/>
-          <w:sz w:val="20"/>
-          <w:szCs w:val="20"/>
-        </w:rPr>
-        <w:t xml:space="preserve"> -r </w:t>
+        <w:t xml:space="preserve">$wget -r </w:t>
       </w:r>
       <w:hyperlink r:id="rId25" w:history="1">
         <w:r>
@@ -8066,25 +6999,7 @@
           <w:sz w:val="20"/>
           <w:szCs w:val="20"/>
         </w:rPr>
-        <w:t xml:space="preserve"> Aunque algunos servidores pueden hable bloqueado el acceso a </w:t>
-      </w:r>
-      <w:proofErr w:type="spellStart"/>
-      <w:r>
-        <w:rPr>
-          <w:rFonts w:asciiTheme="minorHAnsi" w:hAnsiTheme="minorHAnsi"/>
-          <w:sz w:val="20"/>
-          <w:szCs w:val="20"/>
-        </w:rPr>
-        <w:t>wget</w:t>
-      </w:r>
-      <w:proofErr w:type="spellEnd"/>
-      <w:r>
-        <w:rPr>
-          <w:rFonts w:asciiTheme="minorHAnsi" w:hAnsiTheme="minorHAnsi"/>
-          <w:sz w:val="20"/>
-          <w:szCs w:val="20"/>
-        </w:rPr>
-        <w:t>.</w:t>
+        <w:t xml:space="preserve"> Aunque algunos servidores pueden hable bloqueado el acceso a wget.</w:t>
       </w:r>
     </w:p>
     <w:p>
@@ -8252,20 +7167,8 @@
           <w:sz w:val="16"/>
           <w:szCs w:val="16"/>
         </w:rPr>
-        <w:t xml:space="preserve">Comando </w:t>
-      </w:r>
-      <w:proofErr w:type="spellStart"/>
-      <w:r>
-        <w:rPr>
-          <w:rFonts w:asciiTheme="minorHAnsi" w:hAnsiTheme="minorHAnsi"/>
-          <w:i/>
-          <w:iCs/>
-          <w:sz w:val="16"/>
-          <w:szCs w:val="16"/>
-        </w:rPr>
-        <w:t>wget</w:t>
-      </w:r>
-      <w:proofErr w:type="spellEnd"/>
+        <w:t>Comando wget</w:t>
+      </w:r>
     </w:p>
     <w:p>
       <w:pPr>
@@ -8464,31 +7367,17 @@
         </w:rPr>
         <w:t xml:space="preserve">Únicamente he utilizado el comando </w:t>
       </w:r>
-      <w:proofErr w:type="spellStart"/>
-      <w:r>
-        <w:rPr>
-          <w:rFonts w:asciiTheme="minorHAnsi" w:hAnsiTheme="minorHAnsi"/>
-          <w:b/>
-          <w:bCs/>
-          <w:i/>
-          <w:iCs/>
-          <w:sz w:val="20"/>
-          <w:szCs w:val="20"/>
-        </w:rPr>
-        <w:t>clear</w:t>
-      </w:r>
-      <w:proofErr w:type="spellEnd"/>
-      <w:r>
-        <w:rPr>
-          <w:rFonts w:asciiTheme="minorHAnsi" w:hAnsiTheme="minorHAnsi"/>
-          <w:b/>
-          <w:bCs/>
-          <w:i/>
-          <w:iCs/>
-          <w:sz w:val="20"/>
-          <w:szCs w:val="20"/>
-        </w:rPr>
-        <w:t xml:space="preserve"> </w:t>
+      <w:r>
+        <w:rPr>
+          <w:rFonts w:asciiTheme="minorHAnsi" w:hAnsiTheme="minorHAnsi"/>
+          <w:b/>
+          <w:bCs/>
+          <w:i/>
+          <w:iCs/>
+          <w:sz w:val="20"/>
+          <w:szCs w:val="20"/>
+        </w:rPr>
+        <w:t xml:space="preserve">clear </w:t>
       </w:r>
       <w:r>
         <w:rPr>

</xml_diff>